<commit_message>
Pushback IL brain added and the analysis into the performance analysis
</commit_message>
<xml_diff>
--- a/3. Performance analysis.docx
+++ b/3. Performance analysis.docx
@@ -146,28 +146,7 @@
           <w:rFonts w:cstheme="minorHAnsi"/>
           <w:shd w:val="clear" w:color="auto" w:fill="FFFFFF"/>
         </w:rPr>
-        <w:t>The target arrives to the goal = +</w:t>
-      </w:r>
-      <w:r>
-        <w:rPr>
-          <w:rFonts w:cstheme="minorHAnsi"/>
-          <w:shd w:val="clear" w:color="auto" w:fill="FFFFFF"/>
-        </w:rPr>
-        <w:t>10</w:t>
-      </w:r>
-      <w:r>
-        <w:rPr>
-          <w:rFonts w:cstheme="minorHAnsi"/>
-          <w:shd w:val="clear" w:color="auto" w:fill="FFFFFF"/>
-        </w:rPr>
-        <w:t>.0</w:t>
-      </w:r>
-      <w:r>
-        <w:rPr>
-          <w:rFonts w:cstheme="minorHAnsi"/>
-          <w:shd w:val="clear" w:color="auto" w:fill="FFFFFF"/>
-        </w:rPr>
-        <w:t xml:space="preserve"> (A bigger reward for completing the task)</w:t>
+        <w:t>The target arrives to the goal = +10.0 (A bigger reward for completing the task)</w:t>
       </w:r>
     </w:p>
     <w:p>
@@ -188,13 +167,7 @@
         <w:rPr>
           <w:rFonts w:cstheme="minorHAnsi"/>
         </w:rPr>
-        <w:t xml:space="preserve">: </w:t>
-      </w:r>
-      <w:r>
-        <w:rPr>
-          <w:rFonts w:cstheme="minorHAnsi"/>
-        </w:rPr>
-        <w:t xml:space="preserve">Has the same rewards as Default, except in </w:t>
+        <w:t xml:space="preserve">: Has the same rewards as Default, except in </w:t>
       </w:r>
       <w:r>
         <w:rPr>
@@ -225,53 +198,23 @@
           <w:rFonts w:cstheme="minorHAnsi"/>
           <w:shd w:val="clear" w:color="auto" w:fill="FFFFFF"/>
         </w:rPr>
-        <w:t>Every frame that the target isn’t in the goal = (-</w:t>
-      </w:r>
+        <w:t xml:space="preserve">Every frame that the target isn’t in the goal = (-2f / </w:t>
+      </w:r>
+      <w:proofErr w:type="spellStart"/>
       <w:r>
         <w:rPr>
           <w:rFonts w:cstheme="minorHAnsi"/>
           <w:shd w:val="clear" w:color="auto" w:fill="FFFFFF"/>
         </w:rPr>
-        <w:t>2</w:t>
-      </w:r>
+        <w:t>agentParameters.maxStep</w:t>
+      </w:r>
+      <w:proofErr w:type="spellEnd"/>
       <w:r>
         <w:rPr>
           <w:rFonts w:cstheme="minorHAnsi"/>
           <w:shd w:val="clear" w:color="auto" w:fill="FFFFFF"/>
         </w:rPr>
-        <w:t xml:space="preserve">f / </w:t>
-      </w:r>
-      <w:proofErr w:type="spellStart"/>
-      <w:r>
-        <w:rPr>
-          <w:rFonts w:cstheme="minorHAnsi"/>
-          <w:shd w:val="clear" w:color="auto" w:fill="FFFFFF"/>
-        </w:rPr>
-        <w:t>agentParamet</w:t>
-      </w:r>
-      <w:bookmarkStart w:id="0" w:name="_GoBack"/>
-      <w:bookmarkEnd w:id="0"/>
-      <w:r>
-        <w:rPr>
-          <w:rFonts w:cstheme="minorHAnsi"/>
-          <w:shd w:val="clear" w:color="auto" w:fill="FFFFFF"/>
-        </w:rPr>
-        <w:t>ers.maxStep</w:t>
-      </w:r>
-      <w:proofErr w:type="spellEnd"/>
-      <w:r>
-        <w:rPr>
-          <w:rFonts w:cstheme="minorHAnsi"/>
-          <w:shd w:val="clear" w:color="auto" w:fill="FFFFFF"/>
-        </w:rPr>
-        <w:t>)</w:t>
-      </w:r>
-      <w:r>
-        <w:rPr>
-          <w:rFonts w:cstheme="minorHAnsi"/>
-          <w:shd w:val="clear" w:color="auto" w:fill="FFFFFF"/>
-        </w:rPr>
-        <w:t xml:space="preserve"> (The most slower is, less reward will have)</w:t>
+        <w:t>) (The most slower is, less reward will have)</w:t>
       </w:r>
     </w:p>
     <w:p>
@@ -558,10 +501,7 @@
       </w:r>
       <w:proofErr w:type="spellEnd"/>
       <w:r>
-        <w:t xml:space="preserve"> </w:t>
-      </w:r>
-      <w:r>
-        <w:t>and the worst the default</w:t>
+        <w:t xml:space="preserve"> and the worst the default</w:t>
       </w:r>
     </w:p>
     <w:p>
@@ -733,7 +673,7 @@
             <v:path o:extrusionok="f" gradientshapeok="t" o:connecttype="rect"/>
             <o:lock v:ext="edit" aspectratio="t"/>
           </v:shapetype>
-          <v:shape id="_x0000_i1040" type="#_x0000_t75" style="width:467.45pt;height:173.45pt">
+          <v:shape id="_x0000_i1025" type="#_x0000_t75" style="width:467.45pt;height:173.45pt">
             <v:imagedata r:id="rId9" o:title="Value Loss"/>
           </v:shape>
         </w:pict>
@@ -781,16 +721,29 @@
         <w:sym w:font="Wingdings" w:char="F0E0"/>
       </w:r>
       <w:r>
+        <w:t xml:space="preserve"> Blue</w:t>
+      </w:r>
+    </w:p>
+    <w:p>
+      <w:proofErr w:type="spellStart"/>
+      <w:r>
+        <w:t>BigReward</w:t>
+      </w:r>
+      <w:proofErr w:type="spellEnd"/>
+      <w:r>
         <w:t xml:space="preserve"> </w:t>
       </w:r>
       <w:r>
-        <w:t>Blue</w:t>
-      </w:r>
-    </w:p>
-    <w:p>
-      <w:proofErr w:type="spellStart"/>
-      <w:r>
-        <w:t>BigReward</w:t>
+        <w:sym w:font="Wingdings" w:char="F0E0"/>
+      </w:r>
+      <w:r>
+        <w:t xml:space="preserve"> Red</w:t>
+      </w:r>
+    </w:p>
+    <w:p>
+      <w:proofErr w:type="spellStart"/>
+      <w:r>
+        <w:t>BigTime</w:t>
       </w:r>
       <w:proofErr w:type="spellEnd"/>
       <w:r>
@@ -800,32 +753,7 @@
         <w:sym w:font="Wingdings" w:char="F0E0"/>
       </w:r>
       <w:r>
-        <w:t xml:space="preserve"> </w:t>
-      </w:r>
-      <w:r>
-        <w:t>Red</w:t>
-      </w:r>
-    </w:p>
-    <w:p>
-      <w:proofErr w:type="spellStart"/>
-      <w:r>
-        <w:t>BigTime</w:t>
-      </w:r>
-      <w:proofErr w:type="spellEnd"/>
-      <w:r>
-        <w:t xml:space="preserve"> </w:t>
-      </w:r>
-      <w:r>
-        <w:sym w:font="Wingdings" w:char="F0E0"/>
-      </w:r>
-      <w:r>
-        <w:t xml:space="preserve"> </w:t>
-      </w:r>
-      <w:r>
-        <w:t>Green/Blue</w:t>
-      </w:r>
-      <w:r>
-        <w:t xml:space="preserve"> </w:t>
+        <w:t xml:space="preserve"> Green/Blue </w:t>
       </w:r>
     </w:p>
     <w:p>
@@ -1083,7 +1011,7 @@
           <w:noProof/>
         </w:rPr>
         <w:pict>
-          <v:shape id="_x0000_i1041" type="#_x0000_t75" style="width:467.45pt;height:175.65pt">
+          <v:shape id="_x0000_i1027" type="#_x0000_t75" style="width:467.45pt;height:175.65pt">
             <v:imagedata r:id="rId14" o:title="Value Loss"/>
           </v:shape>
         </w:pict>
@@ -1109,7 +1037,7 @@
     <w:p>
       <w:r>
         <w:pict>
-          <v:shape id="_x0000_i1027" type="#_x0000_t75" style="width:467.45pt;height:205.1pt">
+          <v:shape id="_x0000_i1028" type="#_x0000_t75" style="width:467.45pt;height:205.1pt">
             <v:imagedata r:id="rId15" o:title="Map3"/>
           </v:shape>
         </w:pict>
@@ -1123,16 +1051,29 @@
         <w:sym w:font="Wingdings" w:char="F0E0"/>
       </w:r>
       <w:r>
+        <w:t xml:space="preserve"> Blue/Green</w:t>
+      </w:r>
+    </w:p>
+    <w:p>
+      <w:proofErr w:type="spellStart"/>
+      <w:r>
+        <w:t>BigReward</w:t>
+      </w:r>
+      <w:proofErr w:type="spellEnd"/>
+      <w:r>
         <w:t xml:space="preserve"> </w:t>
       </w:r>
       <w:r>
-        <w:t>Blue/Green</w:t>
-      </w:r>
-    </w:p>
-    <w:p>
-      <w:proofErr w:type="spellStart"/>
-      <w:r>
-        <w:t>BigReward</w:t>
+        <w:sym w:font="Wingdings" w:char="F0E0"/>
+      </w:r>
+      <w:r>
+        <w:t xml:space="preserve"> Grey</w:t>
+      </w:r>
+    </w:p>
+    <w:p>
+      <w:proofErr w:type="spellStart"/>
+      <w:r>
+        <w:t>BigTime</w:t>
       </w:r>
       <w:proofErr w:type="spellEnd"/>
       <w:r>
@@ -1142,32 +1083,7 @@
         <w:sym w:font="Wingdings" w:char="F0E0"/>
       </w:r>
       <w:r>
-        <w:t xml:space="preserve"> </w:t>
-      </w:r>
-      <w:r>
-        <w:t>Grey</w:t>
-      </w:r>
-    </w:p>
-    <w:p>
-      <w:proofErr w:type="spellStart"/>
-      <w:r>
-        <w:t>BigTime</w:t>
-      </w:r>
-      <w:proofErr w:type="spellEnd"/>
-      <w:r>
-        <w:t xml:space="preserve"> </w:t>
-      </w:r>
-      <w:r>
-        <w:sym w:font="Wingdings" w:char="F0E0"/>
-      </w:r>
-      <w:r>
-        <w:t xml:space="preserve"> </w:t>
-      </w:r>
-      <w:r>
-        <w:t>Orange</w:t>
-      </w:r>
-      <w:r>
-        <w:t xml:space="preserve"> </w:t>
+        <w:t xml:space="preserve"> Orange </w:t>
       </w:r>
     </w:p>
     <w:p>
@@ -1407,10 +1323,7 @@
     <w:p>
       <w:proofErr w:type="spellStart"/>
       <w:r>
-        <w:t>It</w:t>
-      </w:r>
-      <w:r>
-        <w:t>s</w:t>
+        <w:t>Its</w:t>
       </w:r>
       <w:proofErr w:type="spellEnd"/>
       <w:r>
@@ -1514,6 +1427,254 @@
         <w:t xml:space="preserve"> </w:t>
       </w:r>
     </w:p>
+    <w:p/>
+    <w:p/>
+    <w:p>
+      <w:pPr>
+        <w:rPr>
+          <w:b/>
+          <w:u w:val="single"/>
+        </w:rPr>
+      </w:pPr>
+      <w:r>
+        <w:rPr>
+          <w:b/>
+          <w:u w:val="single"/>
+        </w:rPr>
+        <w:t>Imitation Learning:</w:t>
+      </w:r>
+    </w:p>
+    <w:p>
+      <w:r>
+        <w:t xml:space="preserve">We trained a IL brain in 50.000 steps in Map3. </w:t>
+      </w:r>
+    </w:p>
+    <w:p>
+      <w:r>
+        <w:t>The IL train is the red and the Default is the blue</w:t>
+      </w:r>
+    </w:p>
+    <w:p/>
+    <w:p>
+      <w:r>
+        <w:t>Cumulative Reward</w:t>
+      </w:r>
+    </w:p>
+    <w:p>
+      <w:r>
+        <w:pict>
+          <v:shape id="_x0000_i1029" type="#_x0000_t75" style="width:467.45pt;height:172.9pt">
+            <v:imagedata r:id="rId20" o:title="IL Cumulative Reward"/>
+          </v:shape>
+        </w:pict>
+      </w:r>
+    </w:p>
+    <w:p>
+      <w:r>
+        <w:t xml:space="preserve">The Default is a bit better </w:t>
+      </w:r>
+    </w:p>
+    <w:p/>
+    <w:p>
+      <w:r>
+        <w:lastRenderedPageBreak/>
+        <w:t xml:space="preserve">Episode </w:t>
+      </w:r>
+      <w:proofErr w:type="spellStart"/>
+      <w:r>
+        <w:t>Lenght</w:t>
+      </w:r>
+      <w:proofErr w:type="spellEnd"/>
+    </w:p>
+    <w:p>
+      <w:r>
+        <w:rPr>
+          <w:noProof/>
+        </w:rPr>
+        <w:drawing>
+          <wp:inline distT="0" distB="0" distL="0" distR="0">
+            <wp:extent cx="5943600" cy="2231450"/>
+            <wp:effectExtent l="0" t="0" r="0" b="0"/>
+            <wp:docPr id="5" name="Imagen 5" descr="C:\Users\alumno\Desktop\Entrega\Mapa3\IL Episode Lenght.png"/>
+            <wp:cNvGraphicFramePr>
+              <a:graphicFrameLocks xmlns:a="http://schemas.openxmlformats.org/drawingml/2006/main" noChangeAspect="1"/>
+            </wp:cNvGraphicFramePr>
+            <a:graphic xmlns:a="http://schemas.openxmlformats.org/drawingml/2006/main">
+              <a:graphicData uri="http://schemas.openxmlformats.org/drawingml/2006/picture">
+                <pic:pic xmlns:pic="http://schemas.openxmlformats.org/drawingml/2006/picture">
+                  <pic:nvPicPr>
+                    <pic:cNvPr id="0" name="Picture 6" descr="C:\Users\alumno\Desktop\Entrega\Mapa3\IL Episode Lenght.png"/>
+                    <pic:cNvPicPr>
+                      <a:picLocks noChangeAspect="1" noChangeArrowheads="1"/>
+                    </pic:cNvPicPr>
+                  </pic:nvPicPr>
+                  <pic:blipFill>
+                    <a:blip r:embed="rId21" cstate="print">
+                      <a:extLst>
+                        <a:ext uri="{28A0092B-C50C-407E-A947-70E740481C1C}">
+                          <a14:useLocalDpi xmlns:a14="http://schemas.microsoft.com/office/drawing/2010/main" val="0"/>
+                        </a:ext>
+                      </a:extLst>
+                    </a:blip>
+                    <a:srcRect/>
+                    <a:stretch>
+                      <a:fillRect/>
+                    </a:stretch>
+                  </pic:blipFill>
+                  <pic:spPr bwMode="auto">
+                    <a:xfrm>
+                      <a:off x="0" y="0"/>
+                      <a:ext cx="5943600" cy="2231450"/>
+                    </a:xfrm>
+                    <a:prstGeom prst="rect">
+                      <a:avLst/>
+                    </a:prstGeom>
+                    <a:noFill/>
+                    <a:ln>
+                      <a:noFill/>
+                    </a:ln>
+                  </pic:spPr>
+                </pic:pic>
+              </a:graphicData>
+            </a:graphic>
+          </wp:inline>
+        </w:drawing>
+      </w:r>
+    </w:p>
+    <w:p>
+      <w:r>
+        <w:t>The Default is a bit better than the IL</w:t>
+      </w:r>
+    </w:p>
+    <w:p/>
+    <w:p>
+      <w:r>
+        <w:t>Policy Loss</w:t>
+      </w:r>
+    </w:p>
+    <w:p>
+      <w:r>
+        <w:pict>
+          <v:shape id="_x0000_i1031" type="#_x0000_t75" style="width:347.45pt;height:323.45pt">
+            <v:imagedata r:id="rId22" o:title="IL Policy Loss"/>
+          </v:shape>
+        </w:pict>
+      </w:r>
+    </w:p>
+    <w:p>
+      <w:proofErr w:type="spellStart"/>
+      <w:r>
+        <w:t>Its</w:t>
+      </w:r>
+      <w:proofErr w:type="spellEnd"/>
+      <w:r>
+        <w:t xml:space="preserve"> very chaotic, so </w:t>
+      </w:r>
+      <w:proofErr w:type="spellStart"/>
+      <w:r>
+        <w:t>its</w:t>
+      </w:r>
+      <w:proofErr w:type="spellEnd"/>
+      <w:r>
+        <w:t xml:space="preserve"> hard </w:t>
+      </w:r>
+      <w:proofErr w:type="spellStart"/>
+      <w:r>
+        <w:t>tho</w:t>
+      </w:r>
+      <w:proofErr w:type="spellEnd"/>
+      <w:r>
+        <w:t xml:space="preserve"> know the better one</w:t>
+      </w:r>
+    </w:p>
+    <w:p/>
+    <w:p>
+      <w:r>
+        <w:lastRenderedPageBreak/>
+        <w:t>Value loss</w:t>
+      </w:r>
+    </w:p>
+    <w:p>
+      <w:r>
+        <w:rPr>
+          <w:noProof/>
+        </w:rPr>
+        <w:drawing>
+          <wp:inline distT="0" distB="0" distL="0" distR="0">
+            <wp:extent cx="5943600" cy="2201346"/>
+            <wp:effectExtent l="0" t="0" r="0" b="8890"/>
+            <wp:docPr id="9" name="Imagen 9" descr="C:\Users\alumno\Desktop\Entrega\Mapa3\IL Value Loss.png"/>
+            <wp:cNvGraphicFramePr>
+              <a:graphicFrameLocks xmlns:a="http://schemas.openxmlformats.org/drawingml/2006/main" noChangeAspect="1"/>
+            </wp:cNvGraphicFramePr>
+            <a:graphic xmlns:a="http://schemas.openxmlformats.org/drawingml/2006/main">
+              <a:graphicData uri="http://schemas.openxmlformats.org/drawingml/2006/picture">
+                <pic:pic xmlns:pic="http://schemas.openxmlformats.org/drawingml/2006/picture">
+                  <pic:nvPicPr>
+                    <pic:cNvPr id="0" name="Picture 8" descr="C:\Users\alumno\Desktop\Entrega\Mapa3\IL Value Loss.png"/>
+                    <pic:cNvPicPr>
+                      <a:picLocks noChangeAspect="1" noChangeArrowheads="1"/>
+                    </pic:cNvPicPr>
+                  </pic:nvPicPr>
+                  <pic:blipFill>
+                    <a:blip r:embed="rId23" cstate="print">
+                      <a:extLst>
+                        <a:ext uri="{28A0092B-C50C-407E-A947-70E740481C1C}">
+                          <a14:useLocalDpi xmlns:a14="http://schemas.microsoft.com/office/drawing/2010/main" val="0"/>
+                        </a:ext>
+                      </a:extLst>
+                    </a:blip>
+                    <a:srcRect/>
+                    <a:stretch>
+                      <a:fillRect/>
+                    </a:stretch>
+                  </pic:blipFill>
+                  <pic:spPr bwMode="auto">
+                    <a:xfrm>
+                      <a:off x="0" y="0"/>
+                      <a:ext cx="5943600" cy="2201346"/>
+                    </a:xfrm>
+                    <a:prstGeom prst="rect">
+                      <a:avLst/>
+                    </a:prstGeom>
+                    <a:noFill/>
+                    <a:ln>
+                      <a:noFill/>
+                    </a:ln>
+                  </pic:spPr>
+                </pic:pic>
+              </a:graphicData>
+            </a:graphic>
+          </wp:inline>
+        </w:drawing>
+      </w:r>
+    </w:p>
+    <w:p>
+      <w:r>
+        <w:t>The IL Train is better than the Default</w:t>
+      </w:r>
+    </w:p>
+    <w:p/>
+    <w:p>
+      <w:r>
+        <w:t xml:space="preserve">Conclusion: The IL is not as good as the Default, but this is </w:t>
+      </w:r>
+      <w:r>
+        <w:t xml:space="preserve">positive </w:t>
+      </w:r>
+      <w:r>
+        <w:t xml:space="preserve">because it needs to fail to </w:t>
+      </w:r>
+      <w:r>
+        <w:t>seem</w:t>
+      </w:r>
+      <w:bookmarkStart w:id="0" w:name="_GoBack"/>
+      <w:bookmarkEnd w:id="0"/>
+      <w:r>
+        <w:t xml:space="preserve"> more human </w:t>
+      </w:r>
+    </w:p>
+    <w:p/>
     <w:p/>
     <w:sectPr>
       <w:pgSz w:w="12240" w:h="15840"/>

</xml_diff>